<commit_message>
[docs]: README for laboratory 1 upload
</commit_message>
<xml_diff>
--- a/laboratory/lab1/docs/report.docx
+++ b/laboratory/lab1/docs/report.docx
@@ -78,6 +78,7 @@
       <w:r>
         <w:rPr>
           <w:rFonts w:ascii="Times New Roman" w:hAnsi="Times New Roman" w:cs="Times New Roman"/>
+          <w:noProof/>
         </w:rPr>
         <w:drawing>
           <wp:inline distT="0" distB="0" distL="0" distR="0" wp14:anchorId="0628D4FA" wp14:editId="0EE73E33">
@@ -123,38 +124,71 @@
           <w:rFonts w:ascii="Times New Roman" w:hAnsi="Times New Roman" w:cs="Times New Roman"/>
         </w:rPr>
       </w:pPr>
-      <w:r>
-        <w:rPr>
-          <w:rFonts w:ascii="Times New Roman" w:hAnsi="Times New Roman" w:cs="Times New Roman"/>
-        </w:rPr>
-        <w:t xml:space="preserve">- </w:t>
-      </w:r>
+    </w:p>
+    <w:p>
+      <w:pPr>
+        <w:jc w:val="both"/>
+        <w:rPr>
+          <w:rFonts w:ascii="Times New Roman" w:hAnsi="Times New Roman" w:cs="Times New Roman"/>
+        </w:rPr>
+      </w:pPr>
       <w:r>
         <w:rPr>
           <w:rFonts w:ascii="Times New Roman" w:hAnsi="Times New Roman" w:cs="Times New Roman"/>
         </w:rPr>
         <w:t>ubuntu-24.04.3-live-server-arm64.iso install on VMware Fusion</w:t>
       </w:r>
-    </w:p>
-    <w:p>
-      <w:pPr>
-        <w:jc w:val="both"/>
-        <w:rPr>
-          <w:rFonts w:ascii="Times New Roman" w:hAnsi="Times New Roman" w:cs="Times New Roman"/>
-        </w:rPr>
-      </w:pPr>
-    </w:p>
-    <w:p>
-      <w:pPr>
-        <w:jc w:val="both"/>
-        <w:rPr>
-          <w:rFonts w:ascii="Times New Roman" w:hAnsi="Times New Roman" w:cs="Times New Roman"/>
-          <w:lang w:eastAsia="ko-KR"/>
-        </w:rPr>
-      </w:pPr>
-      <w:r>
-        <w:rPr>
-          <w:rFonts w:ascii="Times New Roman" w:hAnsi="Times New Roman" w:cs="Times New Roman"/>
+      <w:r>
+        <w:rPr>
+          <w:rFonts w:ascii="Times New Roman" w:hAnsi="Times New Roman" w:cs="Times New Roman"/>
+        </w:rPr>
+        <w:t xml:space="preserve"> (</w:t>
+      </w:r>
+      <w:r>
+        <w:rPr>
+          <w:rFonts w:ascii="Times New Roman" w:hAnsi="Times New Roman" w:cs="Times New Roman"/>
+        </w:rPr>
+        <w:t>Apple</w:t>
+      </w:r>
+      <w:r>
+        <w:rPr>
+          <w:rFonts w:ascii="Times New Roman" w:hAnsi="Times New Roman" w:cs="Times New Roman"/>
+        </w:rPr>
+        <w:t xml:space="preserve"> M4 </w:t>
+      </w:r>
+      <w:r>
+        <w:rPr>
+          <w:rFonts w:ascii="Times New Roman" w:hAnsi="Times New Roman" w:cs="Times New Roman"/>
+        </w:rPr>
+        <w:t>pro</w:t>
+      </w:r>
+      <w:r>
+        <w:rPr>
+          <w:rFonts w:ascii="Times New Roman" w:hAnsi="Times New Roman" w:cs="Times New Roman"/>
+        </w:rPr>
+        <w:t>)</w:t>
+      </w:r>
+    </w:p>
+    <w:p>
+      <w:pPr>
+        <w:jc w:val="both"/>
+        <w:rPr>
+          <w:rFonts w:ascii="Times New Roman" w:hAnsi="Times New Roman" w:cs="Times New Roman"/>
+        </w:rPr>
+      </w:pPr>
+    </w:p>
+    <w:p>
+      <w:pPr>
+        <w:jc w:val="both"/>
+        <w:rPr>
+          <w:rFonts w:ascii="Times New Roman" w:hAnsi="Times New Roman" w:cs="Times New Roman"/>
+          <w:lang w:eastAsia="ko-KR"/>
+        </w:rPr>
+      </w:pPr>
+      <w:r>
+        <w:rPr>
+          <w:rFonts w:ascii="Times New Roman" w:hAnsi="Times New Roman" w:cs="Times New Roman"/>
+          <w:noProof/>
         </w:rPr>
         <w:drawing>
           <wp:inline distT="0" distB="0" distL="0" distR="0" wp14:anchorId="05BE5F87" wp14:editId="16C33905">
@@ -216,6 +250,32 @@
           <w:lang w:eastAsia="ko-KR"/>
         </w:rPr>
         <w:lastRenderedPageBreak/>
+        <w:t>installed Python3 and pip3</w:t>
+      </w:r>
+    </w:p>
+    <w:p>
+      <w:pPr>
+        <w:jc w:val="both"/>
+        <w:rPr>
+          <w:rFonts w:ascii="Times New Roman" w:hAnsi="Times New Roman" w:cs="Times New Roman" w:hint="eastAsia"/>
+          <w:lang w:eastAsia="ko-KR"/>
+        </w:rPr>
+      </w:pPr>
+    </w:p>
+    <w:p>
+      <w:pPr>
+        <w:jc w:val="both"/>
+        <w:rPr>
+          <w:rFonts w:ascii="Times New Roman" w:hAnsi="Times New Roman" w:cs="Times New Roman"/>
+          <w:lang w:eastAsia="ko-KR"/>
+        </w:rPr>
+      </w:pPr>
+      <w:r>
+        <w:rPr>
+          <w:rFonts w:ascii="Times New Roman" w:hAnsi="Times New Roman" w:cs="Times New Roman"/>
+          <w:noProof/>
+          <w:lang w:eastAsia="ko-KR"/>
+        </w:rPr>
         <w:drawing>
           <wp:inline distT="0" distB="0" distL="0" distR="0" wp14:anchorId="4DFEDCB3" wp14:editId="77A17449">
             <wp:extent cx="5943600" cy="1659890"/>
@@ -267,18 +327,106 @@
         <w:jc w:val="both"/>
         <w:rPr>
           <w:rFonts w:ascii="Times New Roman" w:hAnsi="Times New Roman" w:cs="Times New Roman"/>
-          <w:b/>
-          <w:bCs/>
-          <w:lang w:eastAsia="ko-KR"/>
-        </w:rPr>
-      </w:pPr>
-      <w:r>
-        <w:rPr>
-          <w:rFonts w:ascii="Times New Roman" w:hAnsi="Times New Roman" w:cs="Times New Roman"/>
-          <w:b/>
-          <w:bCs/>
-          <w:lang w:eastAsia="ko-KR"/>
-        </w:rPr>
+          <w:lang w:eastAsia="ko-KR"/>
+        </w:rPr>
+      </w:pPr>
+      <w:r>
+        <w:rPr>
+          <w:rFonts w:ascii="Times New Roman" w:hAnsi="Times New Roman" w:cs="Times New Roman"/>
+          <w:lang w:eastAsia="ko-KR"/>
+        </w:rPr>
+        <w:t>c</w:t>
+      </w:r>
+      <w:r>
+        <w:rPr>
+          <w:rFonts w:ascii="Times New Roman" w:hAnsi="Times New Roman" w:cs="Times New Roman"/>
+          <w:lang w:eastAsia="ko-KR"/>
+        </w:rPr>
+        <w:t xml:space="preserve">reated and used a Python virtual environment using </w:t>
+      </w:r>
+      <w:proofErr w:type="spellStart"/>
+      <w:proofErr w:type="gramStart"/>
+      <w:r>
+        <w:rPr>
+          <w:rFonts w:ascii="Times New Roman" w:hAnsi="Times New Roman" w:cs="Times New Roman"/>
+          <w:lang w:eastAsia="ko-KR"/>
+        </w:rPr>
+        <w:t>venv</w:t>
+      </w:r>
+      <w:proofErr w:type="spellEnd"/>
+      <w:r>
+        <w:rPr>
+          <w:rFonts w:ascii="Times New Roman" w:hAnsi="Times New Roman" w:cs="Times New Roman"/>
+          <w:lang w:eastAsia="ko-KR"/>
+        </w:rPr>
+        <w:t>, and</w:t>
+      </w:r>
+      <w:proofErr w:type="gramEnd"/>
+      <w:r>
+        <w:rPr>
+          <w:rFonts w:ascii="Times New Roman" w:hAnsi="Times New Roman" w:cs="Times New Roman"/>
+          <w:lang w:eastAsia="ko-KR"/>
+        </w:rPr>
+        <w:t xml:space="preserve"> mounted a folder on the host PC using </w:t>
+      </w:r>
+      <w:proofErr w:type="spellStart"/>
+      <w:r>
+        <w:rPr>
+          <w:rFonts w:ascii="Times New Roman" w:hAnsi="Times New Roman" w:cs="Times New Roman"/>
+          <w:lang w:eastAsia="ko-KR"/>
+        </w:rPr>
+        <w:t>vm</w:t>
+      </w:r>
+      <w:proofErr w:type="spellEnd"/>
+      <w:r>
+        <w:rPr>
+          <w:rFonts w:ascii="Times New Roman" w:hAnsi="Times New Roman" w:cs="Times New Roman"/>
+          <w:lang w:eastAsia="ko-KR"/>
+        </w:rPr>
+        <w:t>-tools.</w:t>
+      </w:r>
+    </w:p>
+    <w:p>
+      <w:pPr>
+        <w:rPr>
+          <w:rFonts w:ascii="Times New Roman" w:hAnsi="Times New Roman" w:cs="Times New Roman"/>
+          <w:lang w:eastAsia="ko-KR"/>
+        </w:rPr>
+      </w:pPr>
+    </w:p>
+    <w:p>
+      <w:pPr>
+        <w:rPr>
+          <w:rFonts w:ascii="Times New Roman" w:hAnsi="Times New Roman" w:cs="Times New Roman"/>
+          <w:lang w:eastAsia="ko-KR"/>
+        </w:rPr>
+      </w:pPr>
+      <w:r>
+        <w:rPr>
+          <w:rFonts w:ascii="Times New Roman" w:hAnsi="Times New Roman" w:cs="Times New Roman"/>
+          <w:lang w:eastAsia="ko-KR"/>
+        </w:rPr>
+        <w:br w:type="page"/>
+      </w:r>
+    </w:p>
+    <w:p>
+      <w:pPr>
+        <w:jc w:val="both"/>
+        <w:rPr>
+          <w:rFonts w:ascii="Times New Roman" w:hAnsi="Times New Roman" w:cs="Times New Roman"/>
+          <w:b/>
+          <w:bCs/>
+          <w:lang w:eastAsia="ko-KR"/>
+        </w:rPr>
+      </w:pPr>
+      <w:r>
+        <w:rPr>
+          <w:rFonts w:ascii="Times New Roman" w:hAnsi="Times New Roman" w:cs="Times New Roman"/>
+          <w:b/>
+          <w:bCs/>
+          <w:lang w:eastAsia="ko-KR"/>
+        </w:rPr>
+        <w:lastRenderedPageBreak/>
         <w:t xml:space="preserve">2 </w:t>
       </w:r>
       <w:r>
@@ -343,12 +491,24 @@
         <w:jc w:val="both"/>
         <w:rPr>
           <w:rFonts w:ascii="Times New Roman" w:eastAsia="Batang" w:hAnsi="Times New Roman" w:cs="Times New Roman"/>
-          <w:lang w:eastAsia="ko-KR"/>
-        </w:rPr>
-      </w:pPr>
-      <w:r>
-        <w:rPr>
-          <w:rFonts w:ascii="Times New Roman" w:eastAsia="Batang" w:hAnsi="Times New Roman" w:cs="Times New Roman"/>
+          <w:b/>
+          <w:bCs/>
+          <w:lang w:eastAsia="ko-KR"/>
+        </w:rPr>
+      </w:pPr>
+    </w:p>
+    <w:p>
+      <w:pPr>
+        <w:jc w:val="both"/>
+        <w:rPr>
+          <w:rFonts w:ascii="Times New Roman" w:eastAsia="Batang" w:hAnsi="Times New Roman" w:cs="Times New Roman"/>
+          <w:lang w:eastAsia="ko-KR"/>
+        </w:rPr>
+      </w:pPr>
+      <w:r>
+        <w:rPr>
+          <w:rFonts w:ascii="Times New Roman" w:eastAsia="Batang" w:hAnsi="Times New Roman" w:cs="Times New Roman"/>
+          <w:noProof/>
           <w:lang w:eastAsia="ko-KR"/>
         </w:rPr>
         <w:drawing>
@@ -390,30 +550,80 @@
     </w:p>
     <w:p>
       <w:pPr>
-        <w:jc w:val="both"/>
-        <w:rPr>
-          <w:rFonts w:ascii="Times New Roman" w:eastAsia="Batang" w:hAnsi="Times New Roman" w:cs="Times New Roman"/>
-          <w:lang w:eastAsia="ko-KR"/>
-        </w:rPr>
-      </w:pPr>
-    </w:p>
-    <w:p>
-      <w:pPr>
-        <w:jc w:val="both"/>
-        <w:rPr>
-          <w:rFonts w:ascii="Times New Roman" w:eastAsia="Batang" w:hAnsi="Times New Roman" w:cs="Times New Roman"/>
-          <w:b/>
-          <w:bCs/>
-          <w:lang w:eastAsia="ko-KR"/>
-        </w:rPr>
-      </w:pPr>
-      <w:r>
-        <w:rPr>
-          <w:rFonts w:ascii="Times New Roman" w:eastAsia="Batang" w:hAnsi="Times New Roman" w:cs="Times New Roman"/>
-          <w:b/>
-          <w:bCs/>
-          <w:lang w:eastAsia="ko-KR"/>
-        </w:rPr>
+        <w:rPr>
+          <w:rFonts w:ascii="Times New Roman" w:eastAsia="Batang" w:hAnsi="Times New Roman" w:cs="Times New Roman"/>
+          <w:lang w:eastAsia="ko-KR"/>
+        </w:rPr>
+      </w:pPr>
+    </w:p>
+    <w:p>
+      <w:pPr>
+        <w:rPr>
+          <w:rFonts w:ascii="Times New Roman" w:eastAsia="Batang" w:hAnsi="Times New Roman" w:cs="Times New Roman" w:hint="eastAsia"/>
+          <w:lang w:eastAsia="ko-KR"/>
+        </w:rPr>
+      </w:pPr>
+      <w:r>
+        <w:rPr>
+          <w:rFonts w:ascii="Times New Roman" w:eastAsia="Batang" w:hAnsi="Times New Roman" w:cs="Times New Roman"/>
+          <w:lang w:eastAsia="ko-KR"/>
+        </w:rPr>
+        <w:t>c</w:t>
+      </w:r>
+      <w:r>
+        <w:rPr>
+          <w:rFonts w:ascii="Times New Roman" w:eastAsia="Batang" w:hAnsi="Times New Roman" w:cs="Times New Roman"/>
+          <w:lang w:eastAsia="ko-KR"/>
+        </w:rPr>
+        <w:t>reating directories and files using built-in Linux commands</w:t>
+      </w:r>
+    </w:p>
+    <w:p>
+      <w:pPr>
+        <w:jc w:val="center"/>
+        <w:rPr>
+          <w:rFonts w:ascii="Times New Roman" w:eastAsia="Batang" w:hAnsi="Times New Roman" w:cs="Times New Roman"/>
+          <w:lang w:eastAsia="ko-KR"/>
+        </w:rPr>
+      </w:pPr>
+    </w:p>
+    <w:p>
+      <w:pPr>
+        <w:rPr>
+          <w:rFonts w:ascii="Times New Roman" w:eastAsia="Batang" w:hAnsi="Times New Roman" w:cs="Times New Roman"/>
+          <w:b/>
+          <w:bCs/>
+          <w:lang w:eastAsia="ko-KR"/>
+        </w:rPr>
+      </w:pPr>
+      <w:r>
+        <w:rPr>
+          <w:rFonts w:ascii="Times New Roman" w:eastAsia="Batang" w:hAnsi="Times New Roman" w:cs="Times New Roman"/>
+          <w:b/>
+          <w:bCs/>
+          <w:lang w:eastAsia="ko-KR"/>
+        </w:rPr>
+        <w:br w:type="page"/>
+      </w:r>
+    </w:p>
+    <w:p>
+      <w:pPr>
+        <w:jc w:val="both"/>
+        <w:rPr>
+          <w:rFonts w:ascii="Times New Roman" w:eastAsia="Batang" w:hAnsi="Times New Roman" w:cs="Times New Roman"/>
+          <w:b/>
+          <w:bCs/>
+          <w:lang w:eastAsia="ko-KR"/>
+        </w:rPr>
+      </w:pPr>
+      <w:r>
+        <w:rPr>
+          <w:rFonts w:ascii="Times New Roman" w:eastAsia="Batang" w:hAnsi="Times New Roman" w:cs="Times New Roman"/>
+          <w:b/>
+          <w:bCs/>
+          <w:lang w:eastAsia="ko-KR"/>
+        </w:rPr>
+        <w:lastRenderedPageBreak/>
         <w:t>2.2 A basic Python Script</w:t>
       </w:r>
     </w:p>
@@ -422,12 +632,24 @@
         <w:jc w:val="both"/>
         <w:rPr>
           <w:rFonts w:ascii="Times New Roman" w:eastAsia="Batang" w:hAnsi="Times New Roman" w:cs="Times New Roman"/>
-          <w:lang w:eastAsia="ko-KR"/>
-        </w:rPr>
-      </w:pPr>
-      <w:r>
-        <w:rPr>
-          <w:rFonts w:ascii="Times New Roman" w:eastAsia="Batang" w:hAnsi="Times New Roman" w:cs="Times New Roman"/>
+          <w:b/>
+          <w:bCs/>
+          <w:lang w:eastAsia="ko-KR"/>
+        </w:rPr>
+      </w:pPr>
+    </w:p>
+    <w:p>
+      <w:pPr>
+        <w:jc w:val="both"/>
+        <w:rPr>
+          <w:rFonts w:ascii="Times New Roman" w:eastAsia="Batang" w:hAnsi="Times New Roman" w:cs="Times New Roman"/>
+          <w:lang w:eastAsia="ko-KR"/>
+        </w:rPr>
+      </w:pPr>
+      <w:r>
+        <w:rPr>
+          <w:rFonts w:ascii="Times New Roman" w:eastAsia="Batang" w:hAnsi="Times New Roman" w:cs="Times New Roman"/>
+          <w:noProof/>
           <w:lang w:eastAsia="ko-KR"/>
         </w:rPr>
         <w:drawing>
@@ -481,6 +703,47 @@
         <w:jc w:val="both"/>
         <w:rPr>
           <w:rFonts w:ascii="Times New Roman" w:eastAsia="Batang" w:hAnsi="Times New Roman" w:cs="Times New Roman"/>
+          <w:lang w:eastAsia="ko-KR"/>
+        </w:rPr>
+      </w:pPr>
+      <w:r>
+        <w:rPr>
+          <w:rFonts w:ascii="Times New Roman" w:eastAsia="Batang" w:hAnsi="Times New Roman" w:cs="Times New Roman"/>
+          <w:lang w:eastAsia="ko-KR"/>
+        </w:rPr>
+        <w:t>Python standard input (stdin) and standard output(</w:t>
+      </w:r>
+      <w:proofErr w:type="spellStart"/>
+      <w:r>
+        <w:rPr>
+          <w:rFonts w:ascii="Times New Roman" w:eastAsia="Batang" w:hAnsi="Times New Roman" w:cs="Times New Roman"/>
+          <w:lang w:eastAsia="ko-KR"/>
+        </w:rPr>
+        <w:t>stdout</w:t>
+      </w:r>
+      <w:proofErr w:type="spellEnd"/>
+      <w:r>
+        <w:rPr>
+          <w:rFonts w:ascii="Times New Roman" w:eastAsia="Batang" w:hAnsi="Times New Roman" w:cs="Times New Roman"/>
+          <w:lang w:eastAsia="ko-KR"/>
+        </w:rPr>
+        <w:t>)</w:t>
+      </w:r>
+    </w:p>
+    <w:p>
+      <w:pPr>
+        <w:jc w:val="both"/>
+        <w:rPr>
+          <w:rFonts w:ascii="Times New Roman" w:eastAsia="Batang" w:hAnsi="Times New Roman" w:cs="Times New Roman"/>
+          <w:lang w:eastAsia="ko-KR"/>
+        </w:rPr>
+      </w:pPr>
+    </w:p>
+    <w:p>
+      <w:pPr>
+        <w:jc w:val="both"/>
+        <w:rPr>
+          <w:rFonts w:ascii="Times New Roman" w:eastAsia="Batang" w:hAnsi="Times New Roman" w:cs="Times New Roman"/>
           <w:b/>
           <w:bCs/>
           <w:lang w:eastAsia="ko-KR"/>
@@ -521,19 +784,58 @@
         <w:jc w:val="both"/>
         <w:rPr>
           <w:rFonts w:ascii="Times New Roman" w:eastAsia="Batang" w:hAnsi="Times New Roman" w:cs="Times New Roman"/>
-          <w:b/>
-          <w:bCs/>
-          <w:lang w:eastAsia="ko-KR"/>
-        </w:rPr>
-      </w:pPr>
-      <w:r>
-        <w:rPr>
-          <w:rFonts w:ascii="Times New Roman" w:eastAsia="Batang" w:hAnsi="Times New Roman" w:cs="Times New Roman"/>
-          <w:b/>
-          <w:bCs/>
-          <w:lang w:eastAsia="ko-KR"/>
-        </w:rPr>
-        <w:lastRenderedPageBreak/>
+          <w:lang w:eastAsia="ko-KR"/>
+        </w:rPr>
+      </w:pPr>
+      <w:r>
+        <w:rPr>
+          <w:rFonts w:ascii="Times New Roman" w:eastAsia="Batang" w:hAnsi="Times New Roman" w:cs="Times New Roman"/>
+          <w:lang w:eastAsia="ko-KR"/>
+        </w:rPr>
+        <w:t>I tried to read the file statically using the `requests` library, but the JavaScript file containing the market data was loaded as is.</w:t>
+      </w:r>
+      <w:r>
+        <w:rPr>
+          <w:rFonts w:ascii="Times New Roman" w:eastAsia="Batang" w:hAnsi="Times New Roman" w:cs="Times New Roman"/>
+          <w:lang w:eastAsia="ko-KR"/>
+        </w:rPr>
+        <w:t xml:space="preserve"> </w:t>
+      </w:r>
+      <w:r>
+        <w:rPr>
+          <w:rFonts w:ascii="Times New Roman" w:eastAsia="Batang" w:hAnsi="Times New Roman" w:cs="Times New Roman"/>
+          <w:lang w:eastAsia="ko-KR"/>
+        </w:rPr>
+        <w:t>Dynamic web scraping was performed using a browser engine.</w:t>
+      </w:r>
+    </w:p>
+    <w:p>
+      <w:pPr>
+        <w:jc w:val="both"/>
+        <w:rPr>
+          <w:rFonts w:ascii="Times New Roman" w:eastAsia="Batang" w:hAnsi="Times New Roman" w:cs="Times New Roman"/>
+          <w:lang w:eastAsia="ko-KR"/>
+        </w:rPr>
+      </w:pPr>
+    </w:p>
+    <w:p>
+      <w:pPr>
+        <w:jc w:val="both"/>
+        <w:rPr>
+          <w:rFonts w:ascii="Times New Roman" w:eastAsia="Batang" w:hAnsi="Times New Roman" w:cs="Times New Roman"/>
+          <w:b/>
+          <w:bCs/>
+          <w:lang w:eastAsia="ko-KR"/>
+        </w:rPr>
+      </w:pPr>
+      <w:r>
+        <w:rPr>
+          <w:rFonts w:ascii="Times New Roman" w:eastAsia="Batang" w:hAnsi="Times New Roman" w:cs="Times New Roman"/>
+          <w:b/>
+          <w:bCs/>
+          <w:noProof/>
+          <w:lang w:eastAsia="ko-KR"/>
+        </w:rPr>
         <w:drawing>
           <wp:inline distT="0" distB="0" distL="0" distR="0" wp14:anchorId="1B30C14E" wp14:editId="2E66402F">
             <wp:extent cx="5943600" cy="3228975"/>
@@ -575,28 +877,80 @@
       <w:pPr>
         <w:jc w:val="both"/>
         <w:rPr>
-          <w:rFonts w:ascii="Times New Roman" w:eastAsia="Batang" w:hAnsi="Times New Roman" w:cs="Times New Roman"/>
-          <w:b/>
-          <w:bCs/>
-          <w:lang w:eastAsia="ko-KR"/>
-        </w:rPr>
-      </w:pPr>
-    </w:p>
-    <w:p>
-      <w:pPr>
-        <w:jc w:val="both"/>
-        <w:rPr>
-          <w:rFonts w:ascii="Times New Roman" w:eastAsia="Batang" w:hAnsi="Times New Roman" w:cs="Times New Roman"/>
-          <w:b/>
-          <w:bCs/>
-          <w:lang w:eastAsia="ko-KR"/>
-        </w:rPr>
-      </w:pPr>
-      <w:r>
-        <w:rPr>
-          <w:rFonts w:ascii="Times New Roman" w:eastAsia="Batang" w:hAnsi="Times New Roman" w:cs="Times New Roman"/>
-          <w:b/>
-          <w:bCs/>
+          <w:rFonts w:ascii="Times New Roman" w:eastAsia="Batang" w:hAnsi="Times New Roman" w:cs="Times New Roman" w:hint="eastAsia"/>
+          <w:lang w:eastAsia="ko-KR"/>
+        </w:rPr>
+      </w:pPr>
+      <w:r>
+        <w:rPr>
+          <w:rFonts w:ascii="Times New Roman" w:eastAsia="Batang" w:hAnsi="Times New Roman" w:cs="Times New Roman"/>
+          <w:lang w:eastAsia="ko-KR"/>
+        </w:rPr>
+        <w:lastRenderedPageBreak/>
+        <w:t xml:space="preserve">All </w:t>
+      </w:r>
+      <w:proofErr w:type="spellStart"/>
+      <w:r>
+        <w:rPr>
+          <w:rFonts w:ascii="Times New Roman" w:eastAsia="Batang" w:hAnsi="Times New Roman" w:cs="Times New Roman"/>
+          <w:lang w:eastAsia="ko-KR"/>
+        </w:rPr>
+        <w:t>MarketCard</w:t>
+      </w:r>
+      <w:proofErr w:type="spellEnd"/>
+      <w:r>
+        <w:rPr>
+          <w:rFonts w:ascii="Times New Roman" w:eastAsia="Batang" w:hAnsi="Times New Roman" w:cs="Times New Roman"/>
+          <w:lang w:eastAsia="ko-KR"/>
+        </w:rPr>
+        <w:t xml:space="preserve">-row data is contained within the </w:t>
+      </w:r>
+      <w:proofErr w:type="spellStart"/>
+      <w:proofErr w:type="gramStart"/>
+      <w:r>
+        <w:rPr>
+          <w:rFonts w:ascii="Times New Roman" w:eastAsia="Batang" w:hAnsi="Times New Roman" w:cs="Times New Roman"/>
+          <w:lang w:eastAsia="ko-KR"/>
+        </w:rPr>
+        <w:t>div.MarketBanner</w:t>
+      </w:r>
+      <w:proofErr w:type="spellEnd"/>
+      <w:proofErr w:type="gramEnd"/>
+      <w:r>
+        <w:rPr>
+          <w:rFonts w:ascii="Times New Roman" w:eastAsia="Batang" w:hAnsi="Times New Roman" w:cs="Times New Roman"/>
+          <w:lang w:eastAsia="ko-KR"/>
+        </w:rPr>
+        <w:t>-main element.</w:t>
+      </w:r>
+    </w:p>
+    <w:p>
+      <w:pPr>
+        <w:jc w:val="both"/>
+        <w:rPr>
+          <w:rFonts w:ascii="Times New Roman" w:eastAsia="Batang" w:hAnsi="Times New Roman" w:cs="Times New Roman" w:hint="eastAsia"/>
+          <w:b/>
+          <w:bCs/>
+          <w:lang w:eastAsia="ko-KR"/>
+        </w:rPr>
+      </w:pPr>
+    </w:p>
+    <w:p>
+      <w:pPr>
+        <w:jc w:val="both"/>
+        <w:rPr>
+          <w:rFonts w:ascii="Times New Roman" w:eastAsia="Batang" w:hAnsi="Times New Roman" w:cs="Times New Roman"/>
+          <w:b/>
+          <w:bCs/>
+          <w:lang w:eastAsia="ko-KR"/>
+        </w:rPr>
+      </w:pPr>
+      <w:r>
+        <w:rPr>
+          <w:rFonts w:ascii="Times New Roman" w:eastAsia="Batang" w:hAnsi="Times New Roman" w:cs="Times New Roman"/>
+          <w:b/>
+          <w:bCs/>
+          <w:noProof/>
           <w:lang w:eastAsia="ko-KR"/>
         </w:rPr>
         <w:drawing>
@@ -652,16 +1006,85 @@
         <w:jc w:val="both"/>
         <w:rPr>
           <w:rFonts w:ascii="Times New Roman" w:eastAsia="Batang" w:hAnsi="Times New Roman" w:cs="Times New Roman"/>
-          <w:b/>
-          <w:bCs/>
-          <w:lang w:eastAsia="ko-KR"/>
-        </w:rPr>
-      </w:pPr>
-      <w:r>
-        <w:rPr>
-          <w:rFonts w:ascii="Times New Roman" w:eastAsia="Batang" w:hAnsi="Times New Roman" w:cs="Times New Roman"/>
-          <w:b/>
-          <w:bCs/>
+          <w:lang w:eastAsia="ko-KR"/>
+        </w:rPr>
+      </w:pPr>
+      <w:r>
+        <w:rPr>
+          <w:rFonts w:ascii="Times New Roman" w:eastAsia="Batang" w:hAnsi="Times New Roman" w:cs="Times New Roman"/>
+          <w:lang w:eastAsia="ko-KR"/>
+        </w:rPr>
+        <w:t xml:space="preserve">All </w:t>
+      </w:r>
+      <w:proofErr w:type="spellStart"/>
+      <w:r>
+        <w:rPr>
+          <w:rFonts w:ascii="Times New Roman" w:eastAsia="Batang" w:hAnsi="Times New Roman" w:cs="Times New Roman"/>
+          <w:lang w:eastAsia="ko-KR"/>
+        </w:rPr>
+        <w:t>LastestNews</w:t>
+      </w:r>
+      <w:proofErr w:type="spellEnd"/>
+      <w:r>
+        <w:rPr>
+          <w:rFonts w:ascii="Times New Roman" w:eastAsia="Batang" w:hAnsi="Times New Roman" w:cs="Times New Roman"/>
+          <w:lang w:eastAsia="ko-KR"/>
+        </w:rPr>
+        <w:t>-item</w:t>
+      </w:r>
+      <w:r>
+        <w:rPr>
+          <w:rFonts w:ascii="Times New Roman" w:eastAsia="Batang" w:hAnsi="Times New Roman" w:cs="Times New Roman"/>
+          <w:lang w:eastAsia="ko-KR"/>
+        </w:rPr>
+        <w:t xml:space="preserve"> data is contained within the </w:t>
+      </w:r>
+      <w:proofErr w:type="spellStart"/>
+      <w:proofErr w:type="gramStart"/>
+      <w:r>
+        <w:rPr>
+          <w:rFonts w:ascii="Times New Roman" w:eastAsia="Batang" w:hAnsi="Times New Roman" w:cs="Times New Roman"/>
+          <w:lang w:eastAsia="ko-KR"/>
+        </w:rPr>
+        <w:t>ul.LatestNews</w:t>
+      </w:r>
+      <w:proofErr w:type="spellEnd"/>
+      <w:proofErr w:type="gramEnd"/>
+      <w:r>
+        <w:rPr>
+          <w:rFonts w:ascii="Times New Roman" w:eastAsia="Batang" w:hAnsi="Times New Roman" w:cs="Times New Roman"/>
+          <w:lang w:eastAsia="ko-KR"/>
+        </w:rPr>
+        <w:t>-list element.</w:t>
+      </w:r>
+    </w:p>
+    <w:p>
+      <w:pPr>
+        <w:jc w:val="both"/>
+        <w:rPr>
+          <w:rFonts w:ascii="Times New Roman" w:eastAsia="Batang" w:hAnsi="Times New Roman" w:cs="Times New Roman"/>
+          <w:b/>
+          <w:bCs/>
+          <w:lang w:eastAsia="ko-KR"/>
+        </w:rPr>
+      </w:pPr>
+    </w:p>
+    <w:p>
+      <w:pPr>
+        <w:jc w:val="both"/>
+        <w:rPr>
+          <w:rFonts w:ascii="Times New Roman" w:eastAsia="Batang" w:hAnsi="Times New Roman" w:cs="Times New Roman"/>
+          <w:b/>
+          <w:bCs/>
+          <w:lang w:eastAsia="ko-KR"/>
+        </w:rPr>
+      </w:pPr>
+      <w:r>
+        <w:rPr>
+          <w:rFonts w:ascii="Times New Roman" w:eastAsia="Batang" w:hAnsi="Times New Roman" w:cs="Times New Roman"/>
+          <w:b/>
+          <w:bCs/>
+          <w:noProof/>
           <w:lang w:eastAsia="ko-KR"/>
         </w:rPr>
         <w:drawing>
@@ -717,18 +1140,72 @@
         <w:jc w:val="both"/>
         <w:rPr>
           <w:rFonts w:ascii="Times New Roman" w:eastAsia="Batang" w:hAnsi="Times New Roman" w:cs="Times New Roman"/>
-          <w:b/>
-          <w:bCs/>
-          <w:lang w:eastAsia="ko-KR"/>
-        </w:rPr>
-      </w:pPr>
-      <w:r>
-        <w:rPr>
-          <w:rFonts w:ascii="Times New Roman" w:eastAsia="Batang" w:hAnsi="Times New Roman" w:cs="Times New Roman"/>
-          <w:b/>
-          <w:bCs/>
-          <w:lang w:eastAsia="ko-KR"/>
-        </w:rPr>
+          <w:lang w:eastAsia="ko-KR"/>
+        </w:rPr>
+      </w:pPr>
+      <w:r>
+        <w:rPr>
+          <w:rFonts w:ascii="Times New Roman" w:eastAsia="Batang" w:hAnsi="Times New Roman" w:cs="Times New Roman"/>
+          <w:lang w:eastAsia="ko-KR"/>
+        </w:rPr>
+        <w:t>Par</w:t>
+      </w:r>
+      <w:r>
+        <w:rPr>
+          <w:rFonts w:ascii="Times New Roman" w:eastAsia="Batang" w:hAnsi="Times New Roman" w:cs="Times New Roman"/>
+          <w:lang w:eastAsia="ko-KR"/>
+        </w:rPr>
+        <w:t>sing web_data.html, printing the first 10 lines</w:t>
+      </w:r>
+    </w:p>
+    <w:p>
+      <w:pPr>
+        <w:jc w:val="both"/>
+        <w:rPr>
+          <w:rFonts w:ascii="Times New Roman" w:eastAsia="Batang" w:hAnsi="Times New Roman" w:cs="Times New Roman" w:hint="eastAsia"/>
+          <w:b/>
+          <w:bCs/>
+          <w:lang w:eastAsia="ko-KR"/>
+        </w:rPr>
+      </w:pPr>
+    </w:p>
+    <w:p>
+      <w:pPr>
+        <w:rPr>
+          <w:rFonts w:ascii="Times New Roman" w:eastAsia="Batang" w:hAnsi="Times New Roman" w:cs="Times New Roman"/>
+          <w:b/>
+          <w:bCs/>
+          <w:lang w:eastAsia="ko-KR"/>
+        </w:rPr>
+      </w:pPr>
+      <w:r>
+        <w:rPr>
+          <w:rFonts w:ascii="Times New Roman" w:eastAsia="Batang" w:hAnsi="Times New Roman" w:cs="Times New Roman"/>
+          <w:b/>
+          <w:bCs/>
+          <w:lang w:eastAsia="ko-KR"/>
+        </w:rPr>
+        <w:br w:type="page"/>
+      </w:r>
+    </w:p>
+    <w:p>
+      <w:pPr>
+        <w:jc w:val="both"/>
+        <w:rPr>
+          <w:rFonts w:ascii="Times New Roman" w:eastAsia="Batang" w:hAnsi="Times New Roman" w:cs="Times New Roman"/>
+          <w:b/>
+          <w:bCs/>
+          <w:lang w:eastAsia="ko-KR"/>
+        </w:rPr>
+      </w:pPr>
+      <w:r>
+        <w:rPr>
+          <w:rFonts w:ascii="Times New Roman" w:eastAsia="Batang" w:hAnsi="Times New Roman" w:cs="Times New Roman"/>
+          <w:b/>
+          <w:bCs/>
+          <w:lang w:eastAsia="ko-KR"/>
+        </w:rPr>
+        <w:lastRenderedPageBreak/>
         <w:t>2.4 Data Filtering Task</w:t>
       </w:r>
     </w:p>
@@ -753,41 +1230,18 @@
           <w:lang w:eastAsia="ko-KR"/>
         </w:rPr>
       </w:pPr>
-    </w:p>
-    <w:p>
-      <w:pPr>
-        <w:jc w:val="both"/>
-        <w:rPr>
-          <w:rFonts w:ascii="Times New Roman" w:eastAsia="Batang" w:hAnsi="Times New Roman" w:cs="Times New Roman"/>
-          <w:b/>
-          <w:bCs/>
-          <w:lang w:eastAsia="ko-KR"/>
-        </w:rPr>
-      </w:pPr>
-    </w:p>
-    <w:p>
-      <w:pPr>
-        <w:jc w:val="both"/>
-        <w:rPr>
-          <w:rFonts w:ascii="Times New Roman" w:eastAsia="Batang" w:hAnsi="Times New Roman" w:cs="Times New Roman"/>
-          <w:b/>
-          <w:bCs/>
-          <w:lang w:eastAsia="ko-KR"/>
-        </w:rPr>
-      </w:pPr>
-      <w:r>
-        <w:rPr>
-          <w:rFonts w:ascii="Times New Roman" w:eastAsia="Batang" w:hAnsi="Times New Roman" w:cs="Times New Roman"/>
-          <w:b/>
-          <w:bCs/>
-          <w:lang w:eastAsia="ko-KR"/>
-        </w:rPr>
-        <w:lastRenderedPageBreak/>
+      <w:r>
+        <w:rPr>
+          <w:rFonts w:ascii="Times New Roman" w:eastAsia="Batang" w:hAnsi="Times New Roman" w:cs="Times New Roman"/>
+          <w:b/>
+          <w:bCs/>
+          <w:lang w:eastAsia="ko-KR"/>
+        </w:rPr>
         <w:drawing>
-          <wp:inline distT="0" distB="0" distL="0" distR="0" wp14:anchorId="4AEB2DC1" wp14:editId="2150662B">
-            <wp:extent cx="5943600" cy="579120"/>
-            <wp:effectExtent l="0" t="0" r="0" b="5080"/>
-            <wp:docPr id="439067229" name="Picture 1"/>
+          <wp:inline distT="0" distB="0" distL="0" distR="0" wp14:anchorId="3CFF5F76" wp14:editId="22F83D63">
+            <wp:extent cx="5943600" cy="3618230"/>
+            <wp:effectExtent l="0" t="0" r="0" b="1270"/>
+            <wp:docPr id="2061257799" name="Picture 1" descr="A screen shot of a computer&#10;&#10;AI-generated content may be incorrect."/>
             <wp:cNvGraphicFramePr>
               <a:graphicFrameLocks xmlns:a="http://schemas.openxmlformats.org/drawingml/2006/main" noChangeAspect="1"/>
             </wp:cNvGraphicFramePr>
@@ -795,7 +1249,7 @@
               <a:graphicData uri="http://schemas.openxmlformats.org/drawingml/2006/picture">
                 <pic:pic xmlns:pic="http://schemas.openxmlformats.org/drawingml/2006/picture">
                   <pic:nvPicPr>
-                    <pic:cNvPr id="439067229" name=""/>
+                    <pic:cNvPr id="2061257799" name="Picture 1" descr="A screen shot of a computer&#10;&#10;AI-generated content may be incorrect."/>
                     <pic:cNvPicPr/>
                   </pic:nvPicPr>
                   <pic:blipFill>
@@ -807,7 +1261,7 @@
                   <pic:spPr>
                     <a:xfrm>
                       <a:off x="0" y="0"/>
-                      <a:ext cx="5943600" cy="579120"/>
+                      <a:ext cx="5943600" cy="3618230"/>
                     </a:xfrm>
                     <a:prstGeom prst="rect">
                       <a:avLst/>
@@ -825,27 +1279,53 @@
         <w:jc w:val="both"/>
         <w:rPr>
           <w:rFonts w:ascii="Times New Roman" w:eastAsia="Batang" w:hAnsi="Times New Roman" w:cs="Times New Roman"/>
-          <w:b/>
-          <w:bCs/>
-          <w:lang w:eastAsia="ko-KR"/>
-        </w:rPr>
-      </w:pPr>
-    </w:p>
-    <w:p>
-      <w:pPr>
-        <w:jc w:val="both"/>
-        <w:rPr>
-          <w:rFonts w:ascii="Times New Roman" w:eastAsia="Batang" w:hAnsi="Times New Roman" w:cs="Times New Roman"/>
-          <w:b/>
-          <w:bCs/>
-          <w:lang w:eastAsia="ko-KR"/>
-        </w:rPr>
-      </w:pPr>
-      <w:r>
-        <w:rPr>
-          <w:rFonts w:ascii="Times New Roman" w:eastAsia="Batang" w:hAnsi="Times New Roman" w:cs="Times New Roman"/>
-          <w:b/>
-          <w:bCs/>
+          <w:lang w:eastAsia="ko-KR"/>
+        </w:rPr>
+      </w:pPr>
+    </w:p>
+    <w:p>
+      <w:pPr>
+        <w:jc w:val="both"/>
+        <w:rPr>
+          <w:rFonts w:ascii="Times New Roman" w:eastAsia="Batang" w:hAnsi="Times New Roman" w:cs="Times New Roman"/>
+          <w:lang w:eastAsia="ko-KR"/>
+        </w:rPr>
+      </w:pPr>
+      <w:r>
+        <w:rPr>
+          <w:rFonts w:ascii="Times New Roman" w:eastAsia="Batang" w:hAnsi="Times New Roman" w:cs="Times New Roman"/>
+          <w:lang w:eastAsia="ko-KR"/>
+        </w:rPr>
+        <w:t>execute data_filter.py, including logging</w:t>
+      </w:r>
+    </w:p>
+    <w:p>
+      <w:pPr>
+        <w:jc w:val="both"/>
+        <w:rPr>
+          <w:rFonts w:ascii="Times New Roman" w:eastAsia="Batang" w:hAnsi="Times New Roman" w:cs="Times New Roman"/>
+          <w:b/>
+          <w:bCs/>
+          <w:lang w:eastAsia="ko-KR"/>
+        </w:rPr>
+      </w:pPr>
+    </w:p>
+    <w:p>
+      <w:pPr>
+        <w:jc w:val="both"/>
+        <w:rPr>
+          <w:rFonts w:ascii="Times New Roman" w:eastAsia="Batang" w:hAnsi="Times New Roman" w:cs="Times New Roman"/>
+          <w:b/>
+          <w:bCs/>
+          <w:lang w:eastAsia="ko-KR"/>
+        </w:rPr>
+      </w:pPr>
+      <w:r>
+        <w:rPr>
+          <w:rFonts w:ascii="Times New Roman" w:eastAsia="Batang" w:hAnsi="Times New Roman" w:cs="Times New Roman"/>
+          <w:b/>
+          <w:bCs/>
+          <w:noProof/>
           <w:lang w:eastAsia="ko-KR"/>
         </w:rPr>
         <w:drawing>
@@ -911,6 +1391,7 @@
           <w:rFonts w:ascii="Times New Roman" w:eastAsia="Batang" w:hAnsi="Times New Roman" w:cs="Times New Roman"/>
           <w:b/>
           <w:bCs/>
+          <w:noProof/>
           <w:lang w:eastAsia="ko-KR"/>
         </w:rPr>
         <w:drawing>
@@ -950,8 +1431,160 @@
         </w:drawing>
       </w:r>
     </w:p>
+    <w:p>
+      <w:pPr>
+        <w:jc w:val="both"/>
+        <w:rPr>
+          <w:rFonts w:ascii="Times New Roman" w:eastAsia="Batang" w:hAnsi="Times New Roman" w:cs="Times New Roman"/>
+          <w:b/>
+          <w:bCs/>
+          <w:lang w:eastAsia="ko-KR"/>
+        </w:rPr>
+      </w:pPr>
+    </w:p>
+    <w:p>
+      <w:pPr>
+        <w:jc w:val="both"/>
+        <w:rPr>
+          <w:rFonts w:ascii="Times New Roman" w:eastAsia="Batang" w:hAnsi="Times New Roman" w:cs="Times New Roman"/>
+          <w:b/>
+          <w:bCs/>
+          <w:lang w:eastAsia="ko-KR"/>
+        </w:rPr>
+      </w:pPr>
+    </w:p>
+    <w:p>
+      <w:pPr>
+        <w:jc w:val="both"/>
+        <w:rPr>
+          <w:rFonts w:ascii="Times New Roman" w:eastAsia="Batang" w:hAnsi="Times New Roman" w:cs="Times New Roman"/>
+          <w:lang w:eastAsia="ko-KR"/>
+        </w:rPr>
+      </w:pPr>
+      <w:r>
+        <w:rPr>
+          <w:rFonts w:ascii="Times New Roman" w:eastAsia="Batang" w:hAnsi="Times New Roman" w:cs="Times New Roman"/>
+          <w:lang w:eastAsia="ko-KR"/>
+        </w:rPr>
+        <w:t xml:space="preserve">The </w:t>
+      </w:r>
+      <w:r>
+        <w:rPr>
+          <w:rFonts w:ascii="Times New Roman" w:eastAsia="Batang" w:hAnsi="Times New Roman" w:cs="Times New Roman"/>
+          <w:lang w:eastAsia="ko-KR"/>
+        </w:rPr>
+        <w:t xml:space="preserve">data for </w:t>
+      </w:r>
+      <w:proofErr w:type="spellStart"/>
+      <w:r>
+        <w:rPr>
+          <w:rFonts w:ascii="Times New Roman" w:eastAsia="Batang" w:hAnsi="Times New Roman" w:cs="Times New Roman"/>
+          <w:lang w:eastAsia="ko-KR"/>
+        </w:rPr>
+        <w:t>marketCard_stockPosition</w:t>
+      </w:r>
+      <w:proofErr w:type="spellEnd"/>
+      <w:r>
+        <w:rPr>
+          <w:rFonts w:ascii="Times New Roman" w:eastAsia="Batang" w:hAnsi="Times New Roman" w:cs="Times New Roman"/>
+          <w:lang w:eastAsia="ko-KR"/>
+        </w:rPr>
+        <w:t xml:space="preserve">, </w:t>
+      </w:r>
+      <w:proofErr w:type="spellStart"/>
+      <w:r>
+        <w:rPr>
+          <w:rFonts w:ascii="Times New Roman" w:eastAsia="Batang" w:hAnsi="Times New Roman" w:cs="Times New Roman"/>
+          <w:lang w:eastAsia="ko-KR"/>
+        </w:rPr>
+        <w:t>LatestNews</w:t>
+      </w:r>
+      <w:proofErr w:type="spellEnd"/>
+      <w:r>
+        <w:rPr>
+          <w:rFonts w:ascii="Times New Roman" w:eastAsia="Batang" w:hAnsi="Times New Roman" w:cs="Times New Roman"/>
+          <w:lang w:eastAsia="ko-KR"/>
+        </w:rPr>
+        <w:t xml:space="preserve">-title </w:t>
+      </w:r>
+      <w:proofErr w:type="spellStart"/>
+      <w:r>
+        <w:rPr>
+          <w:rFonts w:ascii="Times New Roman" w:eastAsia="Batang" w:hAnsi="Times New Roman" w:cs="Times New Roman"/>
+          <w:lang w:eastAsia="ko-KR"/>
+        </w:rPr>
+        <w:t>iteself</w:t>
+      </w:r>
+      <w:proofErr w:type="spellEnd"/>
+      <w:r>
+        <w:rPr>
+          <w:rFonts w:ascii="Times New Roman" w:eastAsia="Batang" w:hAnsi="Times New Roman" w:cs="Times New Roman"/>
+          <w:lang w:eastAsia="ko-KR"/>
+        </w:rPr>
+        <w:t xml:space="preserve"> contains commas. Substitution and string processing are required for the CSV format.</w:t>
+      </w:r>
+    </w:p>
+    <w:p>
+      <w:pPr>
+        <w:jc w:val="both"/>
+        <w:rPr>
+          <w:rFonts w:ascii="Times New Roman" w:eastAsia="Batang" w:hAnsi="Times New Roman" w:cs="Times New Roman"/>
+          <w:lang w:eastAsia="ko-KR"/>
+        </w:rPr>
+      </w:pPr>
+    </w:p>
+    <w:p>
+      <w:pPr>
+        <w:jc w:val="both"/>
+        <w:rPr>
+          <w:rFonts w:ascii="Times New Roman" w:eastAsia="Batang" w:hAnsi="Times New Roman" w:cs="Times New Roman" w:hint="eastAsia"/>
+          <w:lang w:eastAsia="ko-KR"/>
+        </w:rPr>
+      </w:pPr>
+      <w:r>
+        <w:rPr>
+          <w:rFonts w:ascii="Times New Roman" w:eastAsia="Batang" w:hAnsi="Times New Roman" w:cs="Times New Roman"/>
+          <w:lang w:eastAsia="ko-KR"/>
+        </w:rPr>
+        <w:drawing>
+          <wp:inline distT="0" distB="0" distL="0" distR="0" wp14:anchorId="4E857CF0" wp14:editId="6E7DE973">
+            <wp:extent cx="5943600" cy="2265680"/>
+            <wp:effectExtent l="0" t="0" r="0" b="0"/>
+            <wp:docPr id="403933217" name="Picture 1" descr="A screenshot of a computer screen&#10;&#10;AI-generated content may be incorrect."/>
+            <wp:cNvGraphicFramePr>
+              <a:graphicFrameLocks xmlns:a="http://schemas.openxmlformats.org/drawingml/2006/main" noChangeAspect="1"/>
+            </wp:cNvGraphicFramePr>
+            <a:graphic xmlns:a="http://schemas.openxmlformats.org/drawingml/2006/main">
+              <a:graphicData uri="http://schemas.openxmlformats.org/drawingml/2006/picture">
+                <pic:pic xmlns:pic="http://schemas.openxmlformats.org/drawingml/2006/picture">
+                  <pic:nvPicPr>
+                    <pic:cNvPr id="403933217" name="Picture 1" descr="A screenshot of a computer screen&#10;&#10;AI-generated content may be incorrect."/>
+                    <pic:cNvPicPr/>
+                  </pic:nvPicPr>
+                  <pic:blipFill>
+                    <a:blip r:embed="rId18"/>
+                    <a:stretch>
+                      <a:fillRect/>
+                    </a:stretch>
+                  </pic:blipFill>
+                  <pic:spPr>
+                    <a:xfrm>
+                      <a:off x="0" y="0"/>
+                      <a:ext cx="5943600" cy="2265680"/>
+                    </a:xfrm>
+                    <a:prstGeom prst="rect">
+                      <a:avLst/>
+                    </a:prstGeom>
+                  </pic:spPr>
+                </pic:pic>
+              </a:graphicData>
+            </a:graphic>
+          </wp:inline>
+        </w:drawing>
+      </w:r>
+    </w:p>
     <w:sectPr>
-      <w:headerReference w:type="default" r:id="rId18"/>
+      <w:headerReference w:type="default" r:id="rId19"/>
       <w:pgSz w:w="12240" w:h="15840"/>
       <w:pgMar w:top="1440" w:right="1440" w:bottom="1440" w:left="1440" w:header="708" w:footer="708" w:gutter="0"/>
       <w:cols w:space="708"/>

</xml_diff>